<commit_message>
Made a few changes to the conclusion doc to easy readability
</commit_message>
<xml_diff>
--- a/AI Conclusion.docx
+++ b/AI Conclusion.docx
@@ -16,10 +16,7 @@
         <w:spacing w:line="480" w:lineRule="auto"/>
       </w:pPr>
       <w:r>
-        <w:t xml:space="preserve">Professor </w:t>
-      </w:r>
-      <w:r>
-        <w:t>Amy Hoover</w:t>
+        <w:t>Professor Amy Hoover</w:t>
       </w:r>
     </w:p>
     <w:p>
@@ -27,10 +24,7 @@
         <w:spacing w:line="480" w:lineRule="auto"/>
       </w:pPr>
       <w:r>
-        <w:t>IT</w:t>
-      </w:r>
-      <w:r>
-        <w:t xml:space="preserve"> </w:t>
+        <w:t xml:space="preserve">IT </w:t>
       </w:r>
       <w:r>
         <w:t>485-001</w:t>
@@ -205,7 +199,10 @@
         <w:t xml:space="preserve">the four previously mentioned </w:t>
       </w:r>
       <w:r>
-        <w:t>controllers I created</w:t>
+        <w:t>one that</w:t>
+      </w:r>
+      <w:r>
+        <w:t xml:space="preserve"> I created</w:t>
       </w:r>
       <w:r>
         <w:t xml:space="preserve">. </w:t>
@@ -374,16 +371,25 @@
         <w:t xml:space="preserve"> The most successful controllers, the all different and convoy controllers, are successful because they have at least one ghost consistently chasing Ms. Pac-Man. The other controllers usually resulted in all the ghosts sporadically spreading out across the map applying no pressure</w:t>
       </w:r>
       <w:r>
-        <w:t>,</w:t>
-      </w:r>
-      <w:r>
-        <w:t xml:space="preserve"> giving Ms. Pac-Man free rein to move however she deemed fit</w:t>
-      </w:r>
-      <w:r>
-        <w:t xml:space="preserve"> and progress throughout each level multiple times</w:t>
+        <w:t xml:space="preserve"> to Ms. Pac-Man and</w:t>
+      </w:r>
+      <w:r>
+        <w:t xml:space="preserve"> giving </w:t>
+      </w:r>
+      <w:r>
+        <w:t>her the freedom</w:t>
+      </w:r>
+      <w:r>
+        <w:t xml:space="preserve"> </w:t>
       </w:r>
       <w:bookmarkStart w:id="0" w:name="_GoBack"/>
       <w:bookmarkEnd w:id="0"/>
+      <w:r>
+        <w:t>move however she deemed fit</w:t>
+      </w:r>
+      <w:r>
+        <w:t xml:space="preserve"> and progress throughout each level multiple times</w:t>
+      </w:r>
       <w:r>
         <w:t xml:space="preserve">. </w:t>
       </w:r>

</xml_diff>